<commit_message>
written down and exported handwritten solution
</commit_message>
<xml_diff>
--- a/Übung 2/Regression und Klassifikation mit linearen Modellen/ex_02_regression_classification.docx
+++ b/Übung 2/Regression und Klassifikation mit linearen Modellen/ex_02_regression_classification.docx
@@ -7,10 +7,242 @@
         <w:pStyle w:val="Titel"/>
       </w:pPr>
       <w:r>
-        <w:t>GKI – Übung 2 Aufgabe 1</w:t>
+        <w:t>GKI – Übung</w:t>
+      </w:r>
+      <w:r>
+        <w:t>sblatt</w:t>
+      </w:r>
+      <w:r>
+        <w:t xml:space="preserve"> 2</w:t>
+      </w:r>
+      <w:r>
+        <w:t xml:space="preserve"> – </w:t>
+      </w:r>
+      <w:r>
+        <w:t>Aufgabe 1</w:t>
+      </w:r>
+    </w:p>
+    <w:p/>
+    <w:p>
+      <w:pPr>
+        <w:pStyle w:val="berschrift1"/>
+      </w:pPr>
+      <w:r>
+        <w:t>1.1</w:t>
+      </w:r>
+    </w:p>
+    <w:p>
+      <w:r>
+        <w:t>Beim MSE wird der Abstand zwischen dem vorhergesagtem und tatsächlichen Wert gemessen</w:t>
+      </w:r>
+      <w:r>
+        <w:t>. Bei einer Klassifikation ist es aber wesentlich sinnvoller eine Einteilung nach richtig/falsch der Klassi</w:t>
+      </w:r>
+      <w:r>
+        <w:t xml:space="preserve">fizierung zu treffen. </w:t>
+      </w:r>
+      <w:r>
+        <w:drawing>
+          <wp:inline distT="0" distB="0" distL="0" distR="0" wp14:anchorId="5A0DCC88" wp14:editId="5069A653">
+            <wp:extent cx="5760720" cy="3462655"/>
+            <wp:effectExtent l="0" t="0" r="0" b="4445"/>
+            <wp:docPr id="1676646736" name="Grafik 1" descr="Ein Bild, das Text, Reihe, Handschrift, Schrift enthält.&#10;&#10;Automatisch generierte Beschreibung"/>
+            <wp:cNvGraphicFramePr>
+              <a:graphicFrameLocks xmlns:a="http://schemas.openxmlformats.org/drawingml/2006/main" noChangeAspect="1"/>
+            </wp:cNvGraphicFramePr>
+            <a:graphic xmlns:a="http://schemas.openxmlformats.org/drawingml/2006/main">
+              <a:graphicData uri="http://schemas.openxmlformats.org/drawingml/2006/picture">
+                <pic:pic xmlns:pic="http://schemas.openxmlformats.org/drawingml/2006/picture">
+                  <pic:nvPicPr>
+                    <pic:cNvPr id="1676646736" name="Grafik 1" descr="Ein Bild, das Text, Reihe, Handschrift, Schrift enthält.&#10;&#10;Automatisch generierte Beschreibung"/>
+                    <pic:cNvPicPr/>
+                  </pic:nvPicPr>
+                  <pic:blipFill>
+                    <a:blip r:embed="rId6"/>
+                    <a:stretch>
+                      <a:fillRect/>
+                    </a:stretch>
+                  </pic:blipFill>
+                  <pic:spPr>
+                    <a:xfrm>
+                      <a:off x="0" y="0"/>
+                      <a:ext cx="5760720" cy="3462655"/>
+                    </a:xfrm>
+                    <a:prstGeom prst="rect">
+                      <a:avLst/>
+                    </a:prstGeom>
+                  </pic:spPr>
+                </pic:pic>
+              </a:graphicData>
+            </a:graphic>
+          </wp:inline>
+        </w:drawing>
+      </w:r>
+    </w:p>
+    <w:p>
+      <w:r>
+        <w:t xml:space="preserve">Wenn wir nun im Beispiel den Datensatz um </w:t>
+      </w:r>
+      <w:r>
+        <w:t xml:space="preserve">Riesenkürbisse erweitern, dann </w:t>
+      </w:r>
+      <w:r>
+        <w:t>steigt der Durchschnitt des Durchmessers stark an.</w:t>
+      </w:r>
+      <w:r>
+        <w:t xml:space="preserve"> Dadurch verschiebt sich die Grenze von f</w:t>
+      </w:r>
+      <w:r>
+        <w:t>(x)</w:t>
+      </w:r>
+      <w:r>
+        <w:t xml:space="preserve">=0,5 </w:t>
+      </w:r>
+      <w:r>
+        <w:t xml:space="preserve">welche Äpfel und Kürbisse trennt nach unten </w:t>
+      </w:r>
+      <w:r>
+        <w:sym w:font="Wingdings" w:char="F0E0"/>
+      </w:r>
+      <w:r>
+        <w:t xml:space="preserve"> f(x)=0,15.</w:t>
+      </w:r>
+    </w:p>
+    <w:p>
+      <w:pPr>
+        <w:pStyle w:val="berschrift1"/>
+      </w:pPr>
+      <w:r>
+        <w:t>1.2</w:t>
+      </w:r>
+    </w:p>
+    <w:p>
+      <w:r>
+        <w:t xml:space="preserve">Sobald der Datensatz </w:t>
+      </w:r>
+      <w:r>
+        <w:t xml:space="preserve">zweidimensional ist, kann es zur Durchmischung von Werten </w:t>
+      </w:r>
+      <w:r>
+        <w:t>kommen. (Werte der einen Klasse werden durch</w:t>
+      </w:r>
+      <w:r>
+        <w:t xml:space="preserve"> Werte der anderen Klasse</w:t>
+      </w:r>
+      <w:r>
+        <w:t xml:space="preserve"> </w:t>
+      </w:r>
+      <w:r>
+        <w:t>„umgeben“) Die Werte</w:t>
+      </w:r>
+      <w:r>
+        <w:t xml:space="preserve"> bilden keine homogenen Gruppen mehr</w:t>
+      </w:r>
+      <w:r>
+        <w:t>. Dadurch ist es unmöglich mit einer Geraden die Daten klar zu unterteilen</w:t>
+      </w:r>
+      <w:r>
+        <w:t>.</w:t>
+      </w:r>
+      <w:r>
+        <w:t xml:space="preserve"> Man benötigt (wesentlich) komplexere </w:t>
+      </w:r>
+      <w:r>
+        <w:t>Abtrennungen, falls es überhaupt noch möglich ist.</w:t>
+      </w:r>
+    </w:p>
+    <w:p>
+      <w:pPr>
+        <w:pStyle w:val="berschrift1"/>
+      </w:pPr>
+      <w:r>
+        <w:t>1.3</w:t>
+      </w:r>
+    </w:p>
+    <w:p>
+      <w:r>
+        <w:t>Die Sig</w:t>
+      </w:r>
+      <w:r>
+        <w:t>moid Funktion ist besser geeignet, da sie die Aufgabe auf den Bereich [0,1] beschränkt. Die Ausgabe kann</w:t>
+      </w:r>
+      <w:r>
+        <w:t xml:space="preserve">, </w:t>
+      </w:r>
+      <w:r>
+        <w:t xml:space="preserve">als die Unsicherheit der </w:t>
+      </w:r>
+      <w:r>
+        <w:t>Klassifikation</w:t>
+      </w:r>
+      <w:r>
+        <w:t>,</w:t>
+      </w:r>
+      <w:r>
+        <w:t xml:space="preserve"> </w:t>
+      </w:r>
+      <w:r>
+        <w:t>als Wahrscheinlichkeit interpretiert werden</w:t>
+      </w:r>
+      <w:r>
+        <w:t>. Ein Wert von z.B. 0,8 würde dann heißen, dass das Mod</w:t>
+      </w:r>
+      <w:r>
+        <w:t>ell denkt das Objekt gehört in die Klasse 1 mit einer Unsicherheit von 20%.</w:t>
+      </w:r>
+    </w:p>
+    <w:p>
+      <w:pPr>
+        <w:pStyle w:val="berschrift1"/>
+      </w:pPr>
+      <w:r>
+        <w:lastRenderedPageBreak/>
+        <w:t>1.4</w:t>
+      </w:r>
+    </w:p>
+    <w:p>
+      <w:r>
+        <w:t>Die Accuracy misst nur den Anteil</w:t>
+      </w:r>
+      <w:r>
+        <w:t xml:space="preserve"> korrekt identifizierter Datenpunkte an der Gesamtzahl von Datenpunkten. Bei </w:t>
+      </w:r>
+      <w:r>
+        <w:t xml:space="preserve">einem großen Ungleichgewicht </w:t>
+      </w:r>
+      <w:r>
+        <w:t xml:space="preserve">der Anzahl </w:t>
+      </w:r>
+      <w:r>
+        <w:t>der beiden Klassen, kann eine hohe Accuracy</w:t>
+      </w:r>
+      <w:r>
+        <w:t xml:space="preserve"> </w:t>
+      </w:r>
+      <w:r>
+        <w:t>bestehen</w:t>
+      </w:r>
+      <w:r>
+        <w:t>, vor allem für die Häufig vorkommende Klassse</w:t>
+      </w:r>
+      <w:r>
+        <w:t xml:space="preserve">. Gleichzeitig </w:t>
+      </w:r>
+      <w:r>
+        <w:t xml:space="preserve">wird die </w:t>
+      </w:r>
+      <w:r>
+        <w:t>wenig repräsentierte Klasse schlecht</w:t>
+      </w:r>
+      <w:r>
+        <w:t xml:space="preserve"> erkannt, da zu wenige Beispieldaten vorliegen.</w:t>
+      </w:r>
+      <w:r>
+        <w:t xml:space="preserve"> </w:t>
       </w:r>
     </w:p>
     <w:sectPr>
+      <w:headerReference w:type="default" r:id="rId7"/>
       <w:pgSz w:w="11906" w:h="16838"/>
       <w:pgMar w:top="1417" w:right="1417" w:bottom="1134" w:left="1417" w:header="708" w:footer="708" w:gutter="0"/>
       <w:cols w:space="708"/>
@@ -18,6 +250,72 @@
     </w:sectPr>
   </w:body>
 </w:document>
+</file>
+
+<file path=word/endnotes.xml><?xml version="1.0" encoding="utf-8"?>
+<w:endnotes xmlns:wpc="http://schemas.microsoft.com/office/word/2010/wordprocessingCanvas" xmlns:cx="http://schemas.microsoft.com/office/drawing/2014/chartex" xmlns:cx1="http://schemas.microsoft.com/office/drawing/2015/9/8/chartex" xmlns:cx2="http://schemas.microsoft.com/office/drawing/2015/10/21/chartex" xmlns:cx3="http://schemas.microsoft.com/office/drawing/2016/5/9/chartex" xmlns:cx4="http://schemas.microsoft.com/office/drawing/2016/5/10/chartex" xmlns:cx5="http://schemas.microsoft.com/office/drawing/2016/5/11/chartex" xmlns:cx6="http://schemas.microsoft.com/office/drawing/2016/5/12/chartex" xmlns:cx7="http://schemas.microsoft.com/office/drawing/2016/5/13/chartex" xmlns:cx8="http://schemas.microsoft.com/office/drawing/2016/5/14/chartex" xmlns:mc="http://schemas.openxmlformats.org/markup-compatibility/2006" xmlns:aink="http://schemas.microsoft.com/office/drawing/2016/ink" xmlns:am3d="http://schemas.microsoft.com/office/drawing/2017/model3d" xmlns:o="urn:schemas-microsoft-com:office:office" xmlns:oel="http://schemas.microsoft.com/office/2019/extlst" xmlns:r="http://schemas.openxmlformats.org/officeDocument/2006/relationships" xmlns:m="http://schemas.openxmlformats.org/officeDocument/2006/math" xmlns:v="urn:schemas-microsoft-com:vml" xmlns:wp14="http://schemas.microsoft.com/office/word/2010/wordprocessingDrawing" xmlns:wp="http://schemas.openxmlformats.org/drawingml/2006/wordprocessingDrawing" xmlns:w10="urn:schemas-microsoft-com:office:word" xmlns:w="http://schemas.openxmlformats.org/wordprocessingml/2006/main" xmlns:w14="http://schemas.microsoft.com/office/word/2010/wordml" xmlns:w15="http://schemas.microsoft.com/office/word/2012/wordml" xmlns:w16cex="http://schemas.microsoft.com/office/word/2018/wordml/cex" xmlns:w16cid="http://schemas.microsoft.com/office/word/2016/wordml/cid" xmlns:w16="http://schemas.microsoft.com/office/word/2018/wordml" xmlns:w16du="http://schemas.microsoft.com/office/word/2023/wordml/word16du" xmlns:w16sdtdh="http://schemas.microsoft.com/office/word/2020/wordml/sdtdatahash" xmlns:w16se="http://schemas.microsoft.com/office/word/2015/wordml/symex" xmlns:wpg="http://schemas.microsoft.com/office/word/2010/wordprocessingGroup" xmlns:wpi="http://schemas.microsoft.com/office/word/2010/wordprocessingInk" xmlns:wne="http://schemas.microsoft.com/office/word/2006/wordml" xmlns:wps="http://schemas.microsoft.com/office/word/2010/wordprocessingShape" mc:Ignorable="w14 w15 w16se w16cid w16 w16cex w16sdtdh w16du wp14">
+  <w:endnote w:type="separator" w:id="-1">
+    <w:p>
+      <w:pPr>
+        <w:spacing w:after="0" w:line="240" w:lineRule="auto"/>
+      </w:pPr>
+      <w:r>
+        <w:separator/>
+      </w:r>
+    </w:p>
+  </w:endnote>
+  <w:endnote w:type="continuationSeparator" w:id="0">
+    <w:p>
+      <w:pPr>
+        <w:spacing w:after="0" w:line="240" w:lineRule="auto"/>
+      </w:pPr>
+      <w:r>
+        <w:continuationSeparator/>
+      </w:r>
+    </w:p>
+  </w:endnote>
+</w:endnotes>
+</file>
+
+<file path=word/footnotes.xml><?xml version="1.0" encoding="utf-8"?>
+<w:footnotes xmlns:wpc="http://schemas.microsoft.com/office/word/2010/wordprocessingCanvas" xmlns:cx="http://schemas.microsoft.com/office/drawing/2014/chartex" xmlns:cx1="http://schemas.microsoft.com/office/drawing/2015/9/8/chartex" xmlns:cx2="http://schemas.microsoft.com/office/drawing/2015/10/21/chartex" xmlns:cx3="http://schemas.microsoft.com/office/drawing/2016/5/9/chartex" xmlns:cx4="http://schemas.microsoft.com/office/drawing/2016/5/10/chartex" xmlns:cx5="http://schemas.microsoft.com/office/drawing/2016/5/11/chartex" xmlns:cx6="http://schemas.microsoft.com/office/drawing/2016/5/12/chartex" xmlns:cx7="http://schemas.microsoft.com/office/drawing/2016/5/13/chartex" xmlns:cx8="http://schemas.microsoft.com/office/drawing/2016/5/14/chartex" xmlns:mc="http://schemas.openxmlformats.org/markup-compatibility/2006" xmlns:aink="http://schemas.microsoft.com/office/drawing/2016/ink" xmlns:am3d="http://schemas.microsoft.com/office/drawing/2017/model3d" xmlns:o="urn:schemas-microsoft-com:office:office" xmlns:oel="http://schemas.microsoft.com/office/2019/extlst" xmlns:r="http://schemas.openxmlformats.org/officeDocument/2006/relationships" xmlns:m="http://schemas.openxmlformats.org/officeDocument/2006/math" xmlns:v="urn:schemas-microsoft-com:vml" xmlns:wp14="http://schemas.microsoft.com/office/word/2010/wordprocessingDrawing" xmlns:wp="http://schemas.openxmlformats.org/drawingml/2006/wordprocessingDrawing" xmlns:w10="urn:schemas-microsoft-com:office:word" xmlns:w="http://schemas.openxmlformats.org/wordprocessingml/2006/main" xmlns:w14="http://schemas.microsoft.com/office/word/2010/wordml" xmlns:w15="http://schemas.microsoft.com/office/word/2012/wordml" xmlns:w16cex="http://schemas.microsoft.com/office/word/2018/wordml/cex" xmlns:w16cid="http://schemas.microsoft.com/office/word/2016/wordml/cid" xmlns:w16="http://schemas.microsoft.com/office/word/2018/wordml" xmlns:w16du="http://schemas.microsoft.com/office/word/2023/wordml/word16du" xmlns:w16sdtdh="http://schemas.microsoft.com/office/word/2020/wordml/sdtdatahash" xmlns:w16se="http://schemas.microsoft.com/office/word/2015/wordml/symex" xmlns:wpg="http://schemas.microsoft.com/office/word/2010/wordprocessingGroup" xmlns:wpi="http://schemas.microsoft.com/office/word/2010/wordprocessingInk" xmlns:wne="http://schemas.microsoft.com/office/word/2006/wordml" xmlns:wps="http://schemas.microsoft.com/office/word/2010/wordprocessingShape" mc:Ignorable="w14 w15 w16se w16cid w16 w16cex w16sdtdh w16du wp14">
+  <w:footnote w:type="separator" w:id="-1">
+    <w:p>
+      <w:pPr>
+        <w:spacing w:after="0" w:line="240" w:lineRule="auto"/>
+      </w:pPr>
+      <w:r>
+        <w:separator/>
+      </w:r>
+    </w:p>
+  </w:footnote>
+  <w:footnote w:type="continuationSeparator" w:id="0">
+    <w:p>
+      <w:pPr>
+        <w:spacing w:after="0" w:line="240" w:lineRule="auto"/>
+      </w:pPr>
+      <w:r>
+        <w:continuationSeparator/>
+      </w:r>
+    </w:p>
+  </w:footnote>
+</w:footnotes>
+</file>
+
+<file path=word/header1.xml><?xml version="1.0" encoding="utf-8"?>
+<w:hdr xmlns:wpc="http://schemas.microsoft.com/office/word/2010/wordprocessingCanvas" xmlns:cx="http://schemas.microsoft.com/office/drawing/2014/chartex" xmlns:cx1="http://schemas.microsoft.com/office/drawing/2015/9/8/chartex" xmlns:cx2="http://schemas.microsoft.com/office/drawing/2015/10/21/chartex" xmlns:cx3="http://schemas.microsoft.com/office/drawing/2016/5/9/chartex" xmlns:cx4="http://schemas.microsoft.com/office/drawing/2016/5/10/chartex" xmlns:cx5="http://schemas.microsoft.com/office/drawing/2016/5/11/chartex" xmlns:cx6="http://schemas.microsoft.com/office/drawing/2016/5/12/chartex" xmlns:cx7="http://schemas.microsoft.com/office/drawing/2016/5/13/chartex" xmlns:cx8="http://schemas.microsoft.com/office/drawing/2016/5/14/chartex" xmlns:mc="http://schemas.openxmlformats.org/markup-compatibility/2006" xmlns:aink="http://schemas.microsoft.com/office/drawing/2016/ink" xmlns:am3d="http://schemas.microsoft.com/office/drawing/2017/model3d" xmlns:o="urn:schemas-microsoft-com:office:office" xmlns:oel="http://schemas.microsoft.com/office/2019/extlst" xmlns:r="http://schemas.openxmlformats.org/officeDocument/2006/relationships" xmlns:m="http://schemas.openxmlformats.org/officeDocument/2006/math" xmlns:v="urn:schemas-microsoft-com:vml" xmlns:wp14="http://schemas.microsoft.com/office/word/2010/wordprocessingDrawing" xmlns:wp="http://schemas.openxmlformats.org/drawingml/2006/wordprocessingDrawing" xmlns:w10="urn:schemas-microsoft-com:office:word" xmlns:w="http://schemas.openxmlformats.org/wordprocessingml/2006/main" xmlns:w14="http://schemas.microsoft.com/office/word/2010/wordml" xmlns:w15="http://schemas.microsoft.com/office/word/2012/wordml" xmlns:w16cex="http://schemas.microsoft.com/office/word/2018/wordml/cex" xmlns:w16cid="http://schemas.microsoft.com/office/word/2016/wordml/cid" xmlns:w16="http://schemas.microsoft.com/office/word/2018/wordml" xmlns:w16du="http://schemas.microsoft.com/office/word/2023/wordml/word16du" xmlns:w16sdtdh="http://schemas.microsoft.com/office/word/2020/wordml/sdtdatahash" xmlns:w16se="http://schemas.microsoft.com/office/word/2015/wordml/symex" xmlns:wpg="http://schemas.microsoft.com/office/word/2010/wordprocessingGroup" xmlns:wpi="http://schemas.microsoft.com/office/word/2010/wordprocessingInk" xmlns:wne="http://schemas.microsoft.com/office/word/2006/wordml" xmlns:wps="http://schemas.microsoft.com/office/word/2010/wordprocessingShape" mc:Ignorable="w14 w15 w16se w16cid w16 w16cex w16sdtdh w16du wp14">
+  <w:p>
+    <w:pPr>
+      <w:pStyle w:val="Kopfzeile"/>
+    </w:pPr>
+    <w:r>
+      <w:t>uzrzy - uqjwv</w:t>
+    </w:r>
+    <w:r>
+      <w:t xml:space="preserve"> </w:t>
+    </w:r>
+  </w:p>
+</w:hdr>
 </file>
 
 <file path=word/styles.xml><?xml version="1.0" encoding="utf-8"?>
@@ -937,6 +1235,50 @@
       <w:spacing w:val="5"/>
     </w:rPr>
   </w:style>
+  <w:style w:type="paragraph" w:styleId="Kopfzeile">
+    <w:name w:val="header"/>
+    <w:basedOn w:val="Standard"/>
+    <w:link w:val="KopfzeileZchn"/>
+    <w:uiPriority w:val="99"/>
+    <w:unhideWhenUsed/>
+    <w:rsid w:val="0080378B"/>
+    <w:pPr>
+      <w:tabs>
+        <w:tab w:val="center" w:pos="4536"/>
+        <w:tab w:val="right" w:pos="9072"/>
+      </w:tabs>
+      <w:spacing w:after="0" w:line="240" w:lineRule="auto"/>
+    </w:pPr>
+  </w:style>
+  <w:style w:type="character" w:customStyle="1" w:styleId="KopfzeileZchn">
+    <w:name w:val="Kopfzeile Zchn"/>
+    <w:basedOn w:val="Absatz-Standardschriftart"/>
+    <w:link w:val="Kopfzeile"/>
+    <w:uiPriority w:val="99"/>
+    <w:rsid w:val="0080378B"/>
+  </w:style>
+  <w:style w:type="paragraph" w:styleId="Fuzeile">
+    <w:name w:val="footer"/>
+    <w:basedOn w:val="Standard"/>
+    <w:link w:val="FuzeileZchn"/>
+    <w:uiPriority w:val="99"/>
+    <w:unhideWhenUsed/>
+    <w:rsid w:val="0080378B"/>
+    <w:pPr>
+      <w:tabs>
+        <w:tab w:val="center" w:pos="4536"/>
+        <w:tab w:val="right" w:pos="9072"/>
+      </w:tabs>
+      <w:spacing w:after="0" w:line="240" w:lineRule="auto"/>
+    </w:pPr>
+  </w:style>
+  <w:style w:type="character" w:customStyle="1" w:styleId="FuzeileZchn">
+    <w:name w:val="Fußzeile Zchn"/>
+    <w:basedOn w:val="Absatz-Standardschriftart"/>
+    <w:link w:val="Fuzeile"/>
+    <w:uiPriority w:val="99"/>
+    <w:rsid w:val="0080378B"/>
+  </w:style>
 </w:styles>
 </file>
 

</xml_diff>